<commit_message>
finished lab created report
</commit_message>
<xml_diff>
--- a/IEEE_PDR_V2.docx
+++ b/IEEE_PDR_V2.docx
@@ -90,7 +90,7 @@
         <w:rPr>
           <w:rFonts w:eastAsia="MS Mincho"/>
         </w:rPr>
-        <w:t>Authors Name</w:t>
+        <w:t>Arzberger Paul</w:t>
       </w:r>
     </w:p>
     <w:p>
@@ -132,7 +132,7 @@
         <w:rPr>
           <w:rFonts w:eastAsia="MS Mincho"/>
         </w:rPr>
-        <w:t>authors email</w:t>
+        <w:t>paul.arzberger@tugraz.at</w:t>
       </w:r>
     </w:p>
     <w:p>
@@ -270,39 +270,27 @@
           <w:szCs w:val="20"/>
           <w:lang w:val="en-US" w:eastAsia="en-US"/>
         </w:rPr>
-        <w:t xml:space="preserve"> </w:t>
-      </w:r>
-      <w:r>
-        <w:rPr>
-          <w:rFonts w:eastAsia="MS Mincho"/>
-          <w:spacing w:val="-1"/>
-          <w:sz w:val="20"/>
-          <w:szCs w:val="20"/>
-          <w:lang w:val="en-US" w:eastAsia="en-US"/>
-        </w:rPr>
-        <w:t xml:space="preserve">Global Navigation Satellite Systems and their absolute positioning methods have limitations in the sector of Indoor Navigation. Pedestrian Dead Reckoning (PDR) offers a good alternate methodology to calculate a pedestrians trajectory and position with a smartphone and its sensors motion recognition capabilities. Sensors that log acceleration and magnitude in three axes and a barometer are at nearly every smartphone on the market available. With that information relative positioning solutions can be applied and used. </w:t>
-      </w:r>
-    </w:p>
-    <w:p>
-      <w:pPr>
-        <w:pStyle w:val="western"/>
-        <w:rPr>
-          <w:rFonts w:eastAsia="MS Mincho"/>
-          <w:spacing w:val="-1"/>
-          <w:sz w:val="20"/>
-          <w:szCs w:val="20"/>
-          <w:lang w:val="en-US" w:eastAsia="en-US"/>
-        </w:rPr>
-      </w:pPr>
-      <w:r>
-        <w:rPr>
-          <w:rFonts w:eastAsia="MS Mincho"/>
-          <w:spacing w:val="-1"/>
-          <w:sz w:val="20"/>
-          <w:szCs w:val="20"/>
-          <w:lang w:val="en-US" w:eastAsia="en-US"/>
-        </w:rPr>
-        <w:t xml:space="preserve">This paper describes the procedure if PDR using 3 minutes of logged smartphone sensor data, </w:t>
+        <w:t xml:space="preserve"> Global Navigation Satellite Systems and their absolute positioning methods have limitations in the sector of Indoor Navigation. Pedestrian Dead Reckoning (PDR) offers a good alternate methodology to calculate a pedestrians trajectory and position with a smartphone and its sensors motion recognition capabilities. Sensors that log acceleration and magnitude in three axes and a barometer</w:t>
+      </w:r>
+      <w:r>
+        <w:rPr>
+          <w:rFonts w:eastAsia="MS Mincho"/>
+          <w:spacing w:val="-1"/>
+          <w:sz w:val="20"/>
+          <w:szCs w:val="20"/>
+          <w:lang w:val="en-US" w:eastAsia="en-US"/>
+        </w:rPr>
+        <w:t>,</w:t>
+      </w:r>
+      <w:r>
+        <w:rPr>
+          <w:rFonts w:eastAsia="MS Mincho"/>
+          <w:spacing w:val="-1"/>
+          <w:sz w:val="20"/>
+          <w:szCs w:val="20"/>
+          <w:lang w:val="en-US" w:eastAsia="en-US"/>
+        </w:rPr>
+        <w:t xml:space="preserve"> are at nearly every smartphone on the market available. With that information relative positioning solutions can be applied and used. This paper describes the procedure if PDR using 3 minutes of logged smartphone sensor data, </w:t>
       </w:r>
       <w:r>
         <w:rPr>
@@ -342,7 +330,47 @@
           <w:szCs w:val="20"/>
           <w:lang w:val="en-US" w:eastAsia="en-US"/>
         </w:rPr>
-        <w:t xml:space="preserve"> of Geodesy Graz in a handheld position. The Process is parted in two main sections: the </w:t>
+        <w:t xml:space="preserve"> of Geodesy Gr</w:t>
+      </w:r>
+      <w:r>
+        <w:rPr>
+          <w:rFonts w:eastAsia="MS Mincho"/>
+          <w:spacing w:val="-1"/>
+          <w:sz w:val="20"/>
+          <w:szCs w:val="20"/>
+          <w:lang w:val="en-US" w:eastAsia="en-US"/>
+        </w:rPr>
+        <w:t>az in a handheld position. The p</w:t>
+      </w:r>
+      <w:r>
+        <w:rPr>
+          <w:rFonts w:eastAsia="MS Mincho"/>
+          <w:spacing w:val="-1"/>
+          <w:sz w:val="20"/>
+          <w:szCs w:val="20"/>
+          <w:lang w:val="en-US" w:eastAsia="en-US"/>
+        </w:rPr>
+        <w:t xml:space="preserve">rocess is parted in </w:t>
+      </w:r>
+      <w:r>
+        <w:rPr>
+          <w:rFonts w:eastAsia="MS Mincho"/>
+          <w:spacing w:val="-1"/>
+          <w:sz w:val="20"/>
+          <w:szCs w:val="20"/>
+          <w:lang w:val="en-US" w:eastAsia="en-US"/>
+        </w:rPr>
+        <w:t xml:space="preserve">four </w:t>
+      </w:r>
+      <w:r>
+        <w:rPr>
+          <w:rFonts w:eastAsia="MS Mincho"/>
+          <w:spacing w:val="-1"/>
+          <w:sz w:val="20"/>
+          <w:szCs w:val="20"/>
+          <w:lang w:val="en-US" w:eastAsia="en-US"/>
+        </w:rPr>
+        <w:t xml:space="preserve">sections: the </w:t>
       </w:r>
       <w:r>
         <w:rPr>
@@ -363,7 +391,17 @@
           <w:szCs w:val="20"/>
           <w:lang w:val="en-US" w:eastAsia="en-US"/>
         </w:rPr>
-        <w:t xml:space="preserve"> of the data and the trajectory estimation with 3 </w:t>
+        <w:t xml:space="preserve"> of the data and</w:t>
+      </w:r>
+      <w:r>
+        <w:rPr>
+          <w:rFonts w:eastAsia="MS Mincho"/>
+          <w:spacing w:val="-1"/>
+          <w:sz w:val="20"/>
+          <w:szCs w:val="20"/>
+          <w:lang w:val="en-US" w:eastAsia="en-US"/>
+        </w:rPr>
+        <w:t xml:space="preserve"> the trajectory estimation with </w:t>
       </w:r>
       <w:r>
         <w:rPr>
@@ -374,7 +412,17 @@
           <w:szCs w:val="20"/>
           <w:lang w:val="en-US" w:eastAsia="en-US"/>
         </w:rPr>
-        <w:t>sub steps</w:t>
+        <w:t>step detection, step length estimation</w:t>
+      </w:r>
+      <w:r>
+        <w:rPr>
+          <w:rFonts w:eastAsia="MS Mincho"/>
+          <w:spacing w:val="-1"/>
+          <w:sz w:val="20"/>
+          <w:szCs w:val="20"/>
+          <w:lang w:val="en-US" w:eastAsia="en-US"/>
+        </w:rPr>
+        <w:t xml:space="preserve"> and the </w:t>
       </w:r>
       <w:r>
         <w:rPr>
@@ -385,27 +433,6 @@
           <w:szCs w:val="20"/>
           <w:lang w:val="en-US" w:eastAsia="en-US"/>
         </w:rPr>
-        <w:t xml:space="preserve"> step detection, step length estimation</w:t>
-      </w:r>
-      <w:r>
-        <w:rPr>
-          <w:rFonts w:eastAsia="MS Mincho"/>
-          <w:spacing w:val="-1"/>
-          <w:sz w:val="20"/>
-          <w:szCs w:val="20"/>
-          <w:lang w:val="en-US" w:eastAsia="en-US"/>
-        </w:rPr>
-        <w:t xml:space="preserve"> and the </w:t>
-      </w:r>
-      <w:r>
-        <w:rPr>
-          <w:rFonts w:eastAsia="MS Mincho"/>
-          <w:i/>
-          <w:spacing w:val="-1"/>
-          <w:sz w:val="20"/>
-          <w:szCs w:val="20"/>
-          <w:lang w:val="en-US" w:eastAsia="en-US"/>
-        </w:rPr>
         <w:t>direction estimation</w:t>
       </w:r>
       <w:r>
@@ -418,11 +445,6 @@
         </w:rPr>
         <w:t xml:space="preserve">. </w:t>
       </w:r>
-    </w:p>
-    <w:p>
-      <w:pPr>
-        <w:pStyle w:val="Textkrper"/>
-      </w:pPr>
     </w:p>
     <w:p>
       <w:pPr>
@@ -871,18 +893,6 @@
     <w:p>
       <w:pPr>
         <w:pStyle w:val="western"/>
-        <w:rPr>
-          <w:rFonts w:eastAsia="MS Mincho"/>
-          <w:spacing w:val="-1"/>
-          <w:sz w:val="20"/>
-          <w:szCs w:val="20"/>
-          <w:lang w:val="en-US" w:eastAsia="en-US"/>
-        </w:rPr>
-      </w:pPr>
-    </w:p>
-    <w:p>
-      <w:pPr>
-        <w:pStyle w:val="western"/>
         <w:keepNext/>
       </w:pPr>
       <w:r>
@@ -987,18 +997,16 @@
         </w:rPr>
         <w:t xml:space="preserve">The barometer data showed some extreme noise which was filtered out first with a median filter to remove the </w:t>
       </w:r>
-      <w:proofErr w:type="spellStart"/>
-      <w:r>
-        <w:rPr>
-          <w:rFonts w:eastAsia="MS Mincho"/>
-          <w:spacing w:val="-1"/>
-          <w:sz w:val="20"/>
-          <w:szCs w:val="20"/>
-          <w:lang w:val="en-US" w:eastAsia="en-US"/>
-        </w:rPr>
-        <w:t>outliars</w:t>
-      </w:r>
-      <w:proofErr w:type="spellEnd"/>
+      <w:r>
+        <w:rPr>
+          <w:rFonts w:eastAsia="MS Mincho"/>
+          <w:spacing w:val="-1"/>
+          <w:sz w:val="20"/>
+          <w:szCs w:val="20"/>
+          <w:lang w:val="en-US" w:eastAsia="en-US"/>
+        </w:rPr>
+        <w:t>outliers</w:t>
+      </w:r>
       <w:r>
         <w:rPr>
           <w:rFonts w:eastAsia="MS Mincho"/>
@@ -1091,7 +1099,27 @@
           <w:szCs w:val="20"/>
           <w:lang w:val="en-US" w:eastAsia="en-US"/>
         </w:rPr>
-        <w:t>In a further step the slope of that function was calculated over time to be used as an indicator, if the person that recorded the inertial data is walking up stairs. That is important for the step estimation and classification process</w:t>
+        <w:t xml:space="preserve">In a further step the slope of </w:t>
+      </w:r>
+      <w:r>
+        <w:rPr>
+          <w:rFonts w:eastAsia="MS Mincho"/>
+          <w:spacing w:val="-1"/>
+          <w:sz w:val="20"/>
+          <w:szCs w:val="20"/>
+          <w:lang w:val="en-US" w:eastAsia="en-US"/>
+        </w:rPr>
+        <w:t>altitude difference</w:t>
+      </w:r>
+      <w:r>
+        <w:rPr>
+          <w:rFonts w:eastAsia="MS Mincho"/>
+          <w:spacing w:val="-1"/>
+          <w:sz w:val="20"/>
+          <w:szCs w:val="20"/>
+          <w:lang w:val="en-US" w:eastAsia="en-US"/>
+        </w:rPr>
+        <w:t xml:space="preserve"> was calculated over time to be used as an indicator, if the person that recorded the inertial data is walking up stairs. That is important for the step estimation and classification process</w:t>
       </w:r>
       <w:r>
         <w:rPr>
@@ -1170,6 +1198,7 @@
         </w:rPr>
       </w:pPr>
       <w:r>
+        <w:lastRenderedPageBreak/>
         <w:t xml:space="preserve">Figure </w:t>
       </w:r>
       <w:r>
@@ -1207,7 +1236,6 @@
         <w:pStyle w:val="berschrift2"/>
       </w:pPr>
       <w:r>
-        <w:lastRenderedPageBreak/>
         <w:t>Step Detection</w:t>
       </w:r>
     </w:p>
@@ -1374,27 +1402,7 @@
           <w:szCs w:val="20"/>
           <w:lang w:val="en-US" w:eastAsia="en-US"/>
         </w:rPr>
-        <w:t xml:space="preserve"> shows all detected steps for minima and maxima in a certain time window. A second threshold was assigned to the minimum search function, which compares the neighbor data </w:t>
-      </w:r>
-      <w:r>
-        <w:rPr>
-          <w:rFonts w:eastAsia="MS Mincho"/>
-          <w:spacing w:val="-1"/>
-          <w:sz w:val="20"/>
-          <w:szCs w:val="20"/>
-          <w:lang w:val="en-US" w:eastAsia="en-US"/>
-        </w:rPr>
-        <w:t>values,</w:t>
-      </w:r>
-      <w:r>
-        <w:rPr>
-          <w:rFonts w:eastAsia="MS Mincho"/>
-          <w:spacing w:val="-1"/>
-          <w:sz w:val="20"/>
-          <w:szCs w:val="20"/>
-          <w:lang w:val="en-US" w:eastAsia="en-US"/>
-        </w:rPr>
-        <w:t xml:space="preserve"> so no sub-minima disturb the valley detection. The result of this detection is that we know WHEN the pedestrian has made a step and how often.</w:t>
+        <w:t xml:space="preserve"> shows all detected steps for minima and maxima in a certain time window. The result of this detection is that we know WHEN the pedestrian has made a step and how often.</w:t>
       </w:r>
     </w:p>
     <w:p>
@@ -1490,16 +1498,12 @@
         <w:t xml:space="preserve"> Detected Steps with local Minima and Maxima found in the SG filtered ACCT</w:t>
       </w:r>
     </w:p>
-    <w:p/>
     <w:p>
       <w:pPr>
         <w:pStyle w:val="berschrift2"/>
       </w:pPr>
       <w:r>
-        <w:t xml:space="preserve">Step </w:t>
-      </w:r>
-      <w:r>
-        <w:t xml:space="preserve">Length Estimation </w:t>
+        <w:t xml:space="preserve">Step Length Estimation </w:t>
       </w:r>
     </w:p>
     <w:p>
@@ -1521,124 +1525,32 @@
           <w:szCs w:val="20"/>
           <w:lang w:val="en-US" w:eastAsia="en-US"/>
         </w:rPr>
-        <w:t>I</w:t>
-      </w:r>
-      <w:r>
-        <w:rPr>
-          <w:rFonts w:eastAsia="MS Mincho"/>
-          <w:spacing w:val="-1"/>
-          <w:sz w:val="20"/>
-          <w:szCs w:val="20"/>
-          <w:lang w:val="en-US" w:eastAsia="en-US"/>
-        </w:rPr>
-        <w:t xml:space="preserve">n the literature a </w:t>
-      </w:r>
-      <w:r>
-        <w:rPr>
-          <w:rFonts w:eastAsia="MS Mincho"/>
-          <w:spacing w:val="-1"/>
-          <w:sz w:val="20"/>
-          <w:szCs w:val="20"/>
-          <w:lang w:val="en-US" w:eastAsia="en-US"/>
-        </w:rPr>
-        <w:t>variety</w:t>
-      </w:r>
-      <w:r>
-        <w:rPr>
-          <w:rFonts w:eastAsia="MS Mincho"/>
-          <w:spacing w:val="-1"/>
-          <w:sz w:val="20"/>
-          <w:szCs w:val="20"/>
-          <w:lang w:val="en-US" w:eastAsia="en-US"/>
-        </w:rPr>
-        <w:t xml:space="preserve"> of algorithms for step length estimation can be found </w:t>
-      </w:r>
-      <w:r>
-        <w:rPr>
-          <w:rFonts w:eastAsia="MS Mincho"/>
-          <w:spacing w:val="-1"/>
-          <w:sz w:val="20"/>
-          <w:szCs w:val="20"/>
-          <w:lang w:val="en-US" w:eastAsia="en-US"/>
-        </w:rPr>
-        <w:t>e.g.</w:t>
-      </w:r>
-      <w:r>
-        <w:rPr>
-          <w:rFonts w:eastAsia="MS Mincho"/>
-          <w:spacing w:val="-1"/>
-          <w:sz w:val="20"/>
-          <w:szCs w:val="20"/>
-          <w:lang w:val="en-US" w:eastAsia="en-US"/>
-        </w:rPr>
-        <w:t xml:space="preserve"> which adapts the step length according to the frequency change. But for this lab a fixed step length for normal walking and stair climbing was used. In </w:t>
-      </w:r>
-      <w:r>
-        <w:rPr>
-          <w:rFonts w:eastAsia="MS Mincho"/>
-          <w:spacing w:val="-1"/>
-          <w:sz w:val="20"/>
-          <w:szCs w:val="20"/>
-          <w:lang w:val="en-US" w:eastAsia="en-US"/>
-        </w:rPr>
-        <w:t>general,</w:t>
-      </w:r>
-      <w:r>
-        <w:rPr>
-          <w:rFonts w:eastAsia="MS Mincho"/>
-          <w:spacing w:val="-1"/>
-          <w:sz w:val="20"/>
-          <w:szCs w:val="20"/>
-          <w:lang w:val="en-US" w:eastAsia="en-US"/>
-        </w:rPr>
-        <w:t xml:space="preserve"> the step length derives the information how far we are heading in a certain direction. When a person moves up a stairway, the acceleration pointing to the z axe will increase and marks a classification target to change the step length. I decided not to look at the acceleration data, but instead perform</w:t>
-      </w:r>
-      <w:r>
-        <w:rPr>
-          <w:rFonts w:eastAsia="MS Mincho"/>
-          <w:spacing w:val="-1"/>
-          <w:sz w:val="20"/>
-          <w:szCs w:val="20"/>
-          <w:lang w:val="en-US" w:eastAsia="en-US"/>
-        </w:rPr>
-        <w:t xml:space="preserve"> </w:t>
-      </w:r>
-      <w:r>
-        <w:rPr>
-          <w:rFonts w:eastAsia="MS Mincho"/>
-          <w:spacing w:val="-1"/>
-          <w:sz w:val="20"/>
-          <w:szCs w:val="20"/>
-          <w:lang w:val="en-US" w:eastAsia="en-US"/>
-        </w:rPr>
-        <w:t>a linear regression with a moving window over the barometric data, which derives me the slope of the barometric function over time. The barometric gradient will increase when the person walks up the stairway and will flatten again if the person moves on a chosen floor. With a threshold assigned, the step length changes dynamically with the time and gradient changing.</w:t>
+        <w:t>A</w:t>
+      </w:r>
+      <w:r>
+        <w:rPr>
+          <w:rFonts w:eastAsia="MS Mincho"/>
+          <w:spacing w:val="-1"/>
+          <w:sz w:val="20"/>
+          <w:szCs w:val="20"/>
+          <w:lang w:val="en-US" w:eastAsia="en-US"/>
+        </w:rPr>
+        <w:t xml:space="preserve"> variety of algorithms for step length estimation can be found e.g. which adapts the step length according to the frequency change. But for this lab a fixed step length for normal walking and stair climbing was used. In general, the step length derives the information how far we are heading in a certain direction. When a person moves up a stairway, the acceleration pointing to the z axe will increase and marks a classification target to change the step length. I decided not to look at the acceleration data, but instead perform a linear regression with a moving window over the barometric data, which derives me the slope of the barometric function over time. The barometric gradient will increase when the person walks up the stairway and will flatten again if the person moves on a chosen floor. With a threshold assigned, the step length changes dynamically with the time and gradient changing.</w:t>
       </w:r>
     </w:p>
     <w:p>
       <w:pPr>
-        <w:pStyle w:val="western"/>
-        <w:rPr>
-          <w:rFonts w:eastAsia="MS Mincho"/>
-          <w:spacing w:val="-1"/>
-          <w:sz w:val="20"/>
-          <w:szCs w:val="20"/>
-          <w:lang w:val="en-US" w:eastAsia="en-US"/>
-        </w:rPr>
-      </w:pPr>
+        <w:pStyle w:val="berschrift2"/>
+      </w:pPr>
+      <w:r>
+        <w:t xml:space="preserve">Step </w:t>
+      </w:r>
+      <w:r>
+        <w:t>Direction Estimation</w:t>
+      </w:r>
     </w:p>
     <w:p>
       <w:pPr>
-        <w:pStyle w:val="berschrift2"/>
-      </w:pPr>
-      <w:r>
-        <w:t xml:space="preserve">Step </w:t>
-      </w:r>
-      <w:r>
-        <w:t>Direction Estimation</w:t>
-      </w:r>
-    </w:p>
-    <w:p>
-      <w:pPr>
         <w:pStyle w:val="western"/>
         <w:rPr>
           <w:rFonts w:eastAsia="MS Mincho"/>
@@ -1658,18 +1570,16 @@
         </w:rPr>
         <w:t xml:space="preserve">Now we </w:t>
       </w:r>
-      <w:proofErr w:type="spellStart"/>
-      <w:r>
-        <w:rPr>
-          <w:rFonts w:eastAsia="MS Mincho"/>
-          <w:spacing w:val="-1"/>
-          <w:sz w:val="20"/>
-          <w:szCs w:val="20"/>
-          <w:lang w:val="en-US" w:eastAsia="en-US"/>
-        </w:rPr>
-        <w:t>now</w:t>
-      </w:r>
-      <w:proofErr w:type="spellEnd"/>
+      <w:r>
+        <w:rPr>
+          <w:rFonts w:eastAsia="MS Mincho"/>
+          <w:spacing w:val="-1"/>
+          <w:sz w:val="20"/>
+          <w:szCs w:val="20"/>
+          <w:lang w:val="en-US" w:eastAsia="en-US"/>
+        </w:rPr>
+        <w:t>know</w:t>
+      </w:r>
       <w:r>
         <w:rPr>
           <w:rFonts w:eastAsia="MS Mincho"/>
@@ -2692,23 +2602,7 @@
                       <w:sz w:val="14"/>
                       <w:szCs w:val="14"/>
                     </w:rPr>
-                    <m:t>c</m:t>
-                  </m:r>
-                  <m:r>
-                    <w:rPr>
-                      <w:rFonts w:ascii="Cambria Math" w:hAnsi="Cambria Math"/>
-                      <w:sz w:val="14"/>
-                      <w:szCs w:val="14"/>
-                    </w:rPr>
-                    <m:t>os</m:t>
-                  </m:r>
-                  <m:r>
-                    <w:rPr>
-                      <w:rFonts w:ascii="Cambria Math" w:hAnsi="Cambria Math"/>
-                      <w:sz w:val="14"/>
-                      <w:szCs w:val="14"/>
-                    </w:rPr>
-                    <m:t>(roll)</m:t>
+                    <m:t>cos(roll)</m:t>
                   </m:r>
                 </m:den>
               </m:f>
@@ -3171,20 +3065,7 @@
               <w:szCs w:val="20"/>
               <w:lang w:val="en-US" w:eastAsia="en-US"/>
             </w:rPr>
-            <m:t>sin</m:t>
-          </m:r>
-          <m:r>
-            <m:rPr>
-              <m:sty m:val="p"/>
-            </m:rPr>
-            <w:rPr>
-              <w:rFonts w:ascii="Cambria Math" w:eastAsia="MS Mincho" w:hAnsi="Cambria Math"/>
-              <w:spacing w:val="-1"/>
-              <w:sz w:val="20"/>
-              <w:szCs w:val="20"/>
-              <w:lang w:val="en-US" w:eastAsia="en-US"/>
-            </w:rPr>
-            <m:t>⁡</m:t>
+            <m:t>sin⁡</m:t>
           </m:r>
           <m:r>
             <w:rPr>
@@ -3242,19 +3123,12 @@
               <w:szCs w:val="20"/>
               <w:lang w:val="en-US" w:eastAsia="en-US"/>
             </w:rPr>
-            <m:t>)</m:t>
+            <m:t xml:space="preserve">) </m:t>
           </m:r>
           <m:r>
-            <w:rPr>
-              <w:rFonts w:ascii="Cambria Math" w:eastAsia="MS Mincho" w:hAnsi="Cambria Math"/>
-              <w:spacing w:val="-1"/>
-              <w:sz w:val="20"/>
-              <w:szCs w:val="20"/>
-              <w:lang w:val="en-US" w:eastAsia="en-US"/>
-            </w:rPr>
-            <m:t xml:space="preserve"> </m:t>
-          </m:r>
-          <m:r>
+            <m:rPr>
+              <m:sty m:val="p"/>
+            </m:rPr>
             <w:rPr>
               <w:sz w:val="14"/>
               <w:szCs w:val="14"/>
@@ -3383,6 +3257,9 @@
             <m:t>dx=R∙dφ</m:t>
           </m:r>
           <m:r>
+            <m:rPr>
+              <m:sty m:val="p"/>
+            </m:rPr>
             <w:rPr>
               <w:rFonts w:ascii="Cambria Math" w:eastAsia="MS Mincho" w:hAnsi="Cambria Math"/>
               <w:spacing w:val="-1"/>
@@ -3402,27 +3279,7 @@
               <w:szCs w:val="20"/>
               <w:lang w:val="en-US" w:eastAsia="en-US"/>
             </w:rPr>
-            <m:t>dy=R∙cosφ</m:t>
-          </m:r>
-          <m:r>
-            <w:rPr>
-              <w:rFonts w:ascii="Cambria Math" w:eastAsia="MS Mincho" w:hAnsi="Cambria Math"/>
-              <w:spacing w:val="-1"/>
-              <w:sz w:val="20"/>
-              <w:szCs w:val="20"/>
-              <w:lang w:val="en-US" w:eastAsia="en-US"/>
-            </w:rPr>
-            <m:t>∙</m:t>
-          </m:r>
-          <m:r>
-            <w:rPr>
-              <w:rFonts w:ascii="Cambria Math" w:eastAsia="MS Mincho" w:hAnsi="Cambria Math"/>
-              <w:spacing w:val="-1"/>
-              <w:sz w:val="20"/>
-              <w:szCs w:val="20"/>
-              <w:lang w:val="en-US" w:eastAsia="en-US"/>
-            </w:rPr>
-            <m:t>dλ</m:t>
+            <m:t>dy=R∙cosφ∙dλ</m:t>
           </m:r>
         </m:oMath>
       </m:oMathPara>
@@ -3440,134 +3297,160 @@
         <w:pStyle w:val="Textkrper"/>
       </w:pPr>
       <w:r>
-        <w:t>The following graph shows the trajectory calculated under several different processing outcomes</w:t>
+        <w:t xml:space="preserve">The following graph shows the trajectory </w:t>
+      </w:r>
+      <w:r>
+        <w:t xml:space="preserve">inside the Institute of Geodesy, </w:t>
+      </w:r>
+      <w:r>
+        <w:t>calculated under several different processing outcomes</w:t>
       </w:r>
       <w:r>
         <w:t>.</w:t>
       </w:r>
       <w:r>
-        <w:t xml:space="preserve"> It is obvious that a fixed single step length leads to a biased trajectory than the result with a dynamic step length.</w:t>
+        <w:t xml:space="preserve"> It is obvious that a fixed single step length</w:t>
+      </w:r>
+      <w:r>
+        <w:t xml:space="preserve"> (blue and cyan)</w:t>
+      </w:r>
+      <w:r>
+        <w:t xml:space="preserve"> leads to a biased trajectory</w:t>
+      </w:r>
+      <w:r>
+        <w:t xml:space="preserve"> much earlier</w:t>
+      </w:r>
+      <w:r>
+        <w:t xml:space="preserve"> than the result with a dynamic step length</w:t>
+      </w:r>
+      <w:r>
+        <w:t xml:space="preserve">, in addition to the sensors errors summing up. </w:t>
       </w:r>
     </w:p>
     <w:p>
       <w:pPr>
         <w:pStyle w:val="Textkrper"/>
       </w:pPr>
-      <w:r>
-        <w:t>Finally, complete content and organizational editing before formatting. Please take note of the following items when proofreading spelling and grammar:</w:t>
-      </w:r>
     </w:p>
     <w:p>
       <w:pPr>
-        <w:pStyle w:val="berschrift1"/>
-      </w:pPr>
-      <w:r>
-        <w:t>Conclusion</w:t>
+        <w:pStyle w:val="Textkrper"/>
+        <w:keepNext/>
+      </w:pPr>
+      <w:r>
+        <w:rPr>
+          <w:noProof/>
+        </w:rPr>
+        <w:drawing>
+          <wp:inline distT="0" distB="0" distL="0" distR="0">
+            <wp:extent cx="3200400" cy="1851660"/>
+            <wp:effectExtent l="0" t="0" r="0" b="0"/>
+            <wp:docPr id="5" name="Grafik 5"/>
+            <wp:cNvGraphicFramePr>
+              <a:graphicFrameLocks xmlns:a="http://schemas.openxmlformats.org/drawingml/2006/main" noChangeAspect="1"/>
+            </wp:cNvGraphicFramePr>
+            <a:graphic xmlns:a="http://schemas.openxmlformats.org/drawingml/2006/main">
+              <a:graphicData uri="http://schemas.openxmlformats.org/drawingml/2006/picture">
+                <pic:pic xmlns:pic="http://schemas.openxmlformats.org/drawingml/2006/picture">
+                  <pic:nvPicPr>
+                    <pic:cNvPr id="5" name="final_trajektory_compare.jpg"/>
+                    <pic:cNvPicPr/>
+                  </pic:nvPicPr>
+                  <pic:blipFill>
+                    <a:blip r:embed="rId9"/>
+                    <a:stretch>
+                      <a:fillRect/>
+                    </a:stretch>
+                  </pic:blipFill>
+                  <pic:spPr>
+                    <a:xfrm>
+                      <a:off x="0" y="0"/>
+                      <a:ext cx="3200400" cy="1851660"/>
+                    </a:xfrm>
+                    <a:prstGeom prst="rect">
+                      <a:avLst/>
+                    </a:prstGeom>
+                  </pic:spPr>
+                </pic:pic>
+              </a:graphicData>
+            </a:graphic>
+          </wp:inline>
+        </w:drawing>
       </w:r>
     </w:p>
     <w:p>
       <w:pPr>
-        <w:pStyle w:val="Textkrper"/>
-      </w:pPr>
-      <w:r>
-        <w:t xml:space="preserve">PDR is a </w:t>
-      </w:r>
-      <w:r>
-        <w:t>promising</w:t>
-      </w:r>
-      <w:r>
-        <w:t xml:space="preserve"> way to calculate positions in indoor environments. With the </w:t>
-      </w:r>
-      <w:r>
-        <w:t>possibilities of data integration derived by other systems ( Bluetooth finger printing) and the rapid development of fast microcontrollers and better smartphone sensors, this field will see a big expand in the future.</w:t>
-      </w:r>
-      <w:bookmarkStart w:id="1" w:name="_GoBack"/>
-      <w:bookmarkEnd w:id="1"/>
+        <w:pStyle w:val="Beschriftung"/>
+        <w:jc w:val="both"/>
+      </w:pPr>
+      <w:r>
+        <w:t xml:space="preserve">Figure </w:t>
+      </w:r>
+      <w:r>
+        <w:fldChar w:fldCharType="begin"/>
+      </w:r>
+      <w:r>
+        <w:instrText xml:space="preserve"> SEQ Figure \* ARABIC </w:instrText>
+      </w:r>
+      <w:r>
+        <w:fldChar w:fldCharType="separate"/>
+      </w:r>
+      <w:r>
+        <w:rPr>
+          <w:noProof/>
+        </w:rPr>
+        <w:t>4</w:t>
+      </w:r>
+      <w:r>
+        <w:fldChar w:fldCharType="end"/>
+      </w:r>
+      <w:r>
+        <w:t xml:space="preserve"> Comparison of three different processed Trajectories</w:t>
+      </w:r>
     </w:p>
     <w:p>
       <w:pPr>
-        <w:pStyle w:val="berschrift5"/>
-        <w:rPr>
-          <w:rFonts w:eastAsia="MS Mincho"/>
-        </w:rPr>
-      </w:pPr>
-      <w:r>
-        <w:rPr>
-          <w:rFonts w:eastAsia="MS Mincho"/>
-        </w:rPr>
-        <w:t>References</w:t>
+        <w:pStyle w:val="berschrift1"/>
+      </w:pPr>
+      <w:r>
+        <w:t>Conclusion</w:t>
       </w:r>
     </w:p>
     <w:p>
       <w:pPr>
-        <w:pStyle w:val="references"/>
-        <w:rPr>
-          <w:lang w:eastAsia="de-AT"/>
-        </w:rPr>
-      </w:pPr>
-      <w:r>
-        <w:t xml:space="preserve">[1] E. Anderson, “Motion Classification and Step Lentgth Estimation for GPS/INS Pedestrian Navigation” Master Thesis. Stockholm, KTH, School of Electrical Engineering (EES) , 2012. </w:t>
+        <w:pStyle w:val="Textkrper"/>
+      </w:pPr>
+      <w:r>
+        <w:t xml:space="preserve">Here we have walked through the steps of PDR based only on the inertial sensors of the smartphone. With this information provided, a rough estimation of the pedestrian position can be derived. This estimation can be combined for example other position estimation methods e.g. Bluetooth fingerprinting to </w:t>
+      </w:r>
+      <w:r>
+        <w:t xml:space="preserve">improve the trajectory. </w:t>
       </w:r>
     </w:p>
     <w:p>
       <w:pPr>
-        <w:pStyle w:val="references"/>
-        <w:rPr>
-          <w:rFonts w:eastAsia="MS Mincho"/>
-        </w:rPr>
-      </w:pPr>
-      <w:r>
-        <w:rPr>
-          <w:rFonts w:eastAsia="MS Mincho"/>
-        </w:rPr>
-        <w:t>J. Clerk Maxwell, A Treatise on Electricity and Magnetism, 3rd ed., vol. 2. Oxford: Clarendon, 1892, pp.68-73.</w:t>
+        <w:pStyle w:val="berschrift5"/>
+        <w:rPr>
+          <w:rFonts w:eastAsia="MS Mincho"/>
+        </w:rPr>
+      </w:pPr>
+      <w:r>
+        <w:rPr>
+          <w:rFonts w:eastAsia="MS Mincho"/>
+        </w:rPr>
+        <w:t>References</w:t>
       </w:r>
     </w:p>
     <w:p>
       <w:pPr>
         <w:pStyle w:val="references"/>
         <w:rPr>
-          <w:rFonts w:eastAsia="MS Mincho"/>
-        </w:rPr>
-      </w:pPr>
-      <w:r>
-        <w:rPr>
-          <w:rFonts w:eastAsia="MS Mincho"/>
-        </w:rPr>
-        <w:t xml:space="preserve">I.S. Jacobs and C.P. Bean, </w:t>
-      </w:r>
-      <w:r>
-        <w:rPr>
-          <w:rFonts w:eastAsia="MS Mincho"/>
-        </w:rPr>
-        <w:t>“</w:t>
-      </w:r>
-      <w:r>
-        <w:rPr>
-          <w:rFonts w:eastAsia="MS Mincho"/>
-        </w:rPr>
-        <w:t>Fine particles, thin films and exchange anisotropy,</w:t>
-      </w:r>
-      <w:r>
-        <w:rPr>
-          <w:rFonts w:eastAsia="MS Mincho"/>
-        </w:rPr>
-        <w:t>”</w:t>
-      </w:r>
-      <w:r>
-        <w:rPr>
-          <w:rFonts w:eastAsia="MS Mincho"/>
-        </w:rPr>
-        <w:t xml:space="preserve"> in Magnetism, vol. III, G.T. Rado and H. Suhl, Eds. New York: Academic, 1963, pp. 271-350.</w:t>
-      </w:r>
-    </w:p>
-    <w:p>
-      <w:pPr>
-        <w:pStyle w:val="references"/>
-        <w:rPr>
-          <w:rFonts w:eastAsia="MS Mincho"/>
-        </w:rPr>
-      </w:pPr>
+          <w:lang w:eastAsia="de-AT"/>
+        </w:rPr>
+      </w:pPr>
+      <w:r>
+        <w:t xml:space="preserve"> E. Anderson, “Motion Classification and Step Lentgth Estimation for GPS/INS Pedestrian Navigation” Master Thesis. Stockholm, KTH, School of Electrical Engineering (EES) , 2012. </w:t>
+      </w:r>
     </w:p>
     <w:p>
       <w:pPr>
@@ -3592,11 +3475,8 @@
       <w:pPr>
         <w:jc w:val="both"/>
       </w:pPr>
-    </w:p>
-    <w:p>
-      <w:pPr>
-        <w:jc w:val="both"/>
-      </w:pPr>
+      <w:bookmarkStart w:id="1" w:name="_GoBack"/>
+      <w:bookmarkEnd w:id="1"/>
     </w:p>
     <w:sectPr>
       <w:type w:val="continuous"/>
@@ -5631,6 +5511,34 @@
       <w:lang w:val="de-AT" w:eastAsia="de-AT"/>
     </w:rPr>
   </w:style>
+  <w:style w:type="paragraph" w:styleId="Sprechblasentext">
+    <w:name w:val="Balloon Text"/>
+    <w:basedOn w:val="Standard"/>
+    <w:link w:val="SprechblasentextZchn"/>
+    <w:uiPriority w:val="99"/>
+    <w:semiHidden/>
+    <w:unhideWhenUsed/>
+    <w:rsid w:val="00982934"/>
+    <w:rPr>
+      <w:rFonts w:ascii="Segoe UI" w:hAnsi="Segoe UI" w:cs="Segoe UI"/>
+      <w:sz w:val="18"/>
+      <w:szCs w:val="18"/>
+    </w:rPr>
+  </w:style>
+  <w:style w:type="character" w:customStyle="1" w:styleId="SprechblasentextZchn">
+    <w:name w:val="Sprechblasentext Zchn"/>
+    <w:basedOn w:val="Absatz-Standardschriftart"/>
+    <w:link w:val="Sprechblasentext"/>
+    <w:uiPriority w:val="99"/>
+    <w:semiHidden/>
+    <w:rsid w:val="00982934"/>
+    <w:rPr>
+      <w:rFonts w:ascii="Segoe UI" w:hAnsi="Segoe UI" w:cs="Segoe UI"/>
+      <w:sz w:val="18"/>
+      <w:szCs w:val="18"/>
+      <w:lang w:val="en-US" w:eastAsia="en-US"/>
+    </w:rPr>
+  </w:style>
 </w:styles>
 </file>
 

</xml_diff>